<commit_message>
Adds DTOs and notes for Chapter 4
</commit_message>
<xml_diff>
--- a/_reading_notes/Chapter 4 - Data Model with Entity Framework Core.docx
+++ b/_reading_notes/Chapter 4 - Data Model with Entity Framework Core.docx
@@ -71,13 +71,8 @@
           <w:numId w:val="1"/>
         </w:numPr>
       </w:pPr>
-      <w:proofErr w:type="gramStart"/>
-      <w:r>
-        <w:t>But,</w:t>
-      </w:r>
-      <w:proofErr w:type="gramEnd"/>
-      <w:r>
-        <w:t xml:space="preserve"> the data sever will let us see what’s going on in the backend, which is the point of this book</w:t>
+      <w:r>
+        <w:t>But, the data sever will let us see what’s going on in the backend, which is the point of this book</w:t>
       </w:r>
     </w:p>
     <w:p>
@@ -170,12 +165,10 @@
         <w:t>Note one of the packages we will need (</w:t>
       </w:r>
       <w:proofErr w:type="spellStart"/>
-      <w:proofErr w:type="gramStart"/>
       <w:r>
         <w:t>Microsoft.EntityFrameworkCore.SqlServer</w:t>
       </w:r>
       <w:proofErr w:type="spellEnd"/>
-      <w:proofErr w:type="gramEnd"/>
       <w:r>
         <w:t xml:space="preserve">) is the </w:t>
       </w:r>
@@ -222,6 +215,9 @@
         </w:numPr>
       </w:pPr>
       <w:r>
+        <w:rPr>
+          <w:highlight w:val="yellow"/>
+        </w:rPr>
         <w:t>Model-First</w:t>
       </w:r>
     </w:p>
@@ -233,6 +229,529 @@
           <w:numId w:val="1"/>
         </w:numPr>
       </w:pPr>
+      <w:r>
+        <w:t xml:space="preserve">This approach uses some visual designer to create the model; this could be e.g. </w:t>
+      </w:r>
+      <w:r>
+        <w:rPr>
+          <w:highlight w:val="yellow"/>
+        </w:rPr>
+        <w:t xml:space="preserve">XML-based </w:t>
+      </w:r>
+      <w:proofErr w:type="spellStart"/>
+      <w:r>
+        <w:rPr>
+          <w:highlight w:val="yellow"/>
+        </w:rPr>
+        <w:t>DataSet</w:t>
+      </w:r>
+      <w:proofErr w:type="spellEnd"/>
+      <w:r>
+        <w:rPr>
+          <w:highlight w:val="yellow"/>
+        </w:rPr>
+        <w:t xml:space="preserve"> Schema (XSD)</w:t>
+      </w:r>
+      <w:r>
+        <w:t xml:space="preserve"> or the </w:t>
+      </w:r>
+      <w:r>
+        <w:rPr>
+          <w:highlight w:val="yellow"/>
+        </w:rPr>
+        <w:t>Entity Designer Model XML visual interface (EDMX)</w:t>
+      </w:r>
+    </w:p>
+    <w:p>
+      <w:pPr>
+        <w:pStyle w:val="ListParagraph"/>
+        <w:numPr>
+          <w:ilvl w:val="3"/>
+          <w:numId w:val="1"/>
+        </w:numPr>
+      </w:pPr>
+      <w:r>
+        <w:t>Once the model is created EF will create the domain classes and the necessary SQL script</w:t>
+      </w:r>
+    </w:p>
+    <w:p>
+      <w:pPr>
+        <w:pStyle w:val="ListParagraph"/>
+        <w:numPr>
+          <w:ilvl w:val="3"/>
+          <w:numId w:val="1"/>
+        </w:numPr>
+      </w:pPr>
+      <w:r>
+        <w:t>This is nice for large data structures because it generates the DB schema and the class diagram as a whole</w:t>
+      </w:r>
+    </w:p>
+    <w:p>
+      <w:pPr>
+        <w:pStyle w:val="ListParagraph"/>
+        <w:numPr>
+          <w:ilvl w:val="3"/>
+          <w:numId w:val="1"/>
+        </w:numPr>
+      </w:pPr>
+      <w:r>
+        <w:t>It also allows us to use the model to issue updates when the DB changes</w:t>
+      </w:r>
+    </w:p>
+    <w:p>
+      <w:pPr>
+        <w:pStyle w:val="ListParagraph"/>
+        <w:numPr>
+          <w:ilvl w:val="3"/>
+          <w:numId w:val="1"/>
+        </w:numPr>
+      </w:pPr>
+      <w:r>
+        <w:t>But, there can be data loss in the case of updates due to the auto-generated SQL scripts</w:t>
+      </w:r>
+    </w:p>
+    <w:p>
+      <w:pPr>
+        <w:pStyle w:val="ListParagraph"/>
+        <w:numPr>
+          <w:ilvl w:val="3"/>
+          <w:numId w:val="1"/>
+        </w:numPr>
+      </w:pPr>
+      <w:r>
+        <w:t>Also, precise control over your model using the design tools can be difficult</w:t>
+      </w:r>
+    </w:p>
+    <w:p>
+      <w:pPr>
+        <w:pStyle w:val="ListParagraph"/>
+        <w:numPr>
+          <w:ilvl w:val="2"/>
+          <w:numId w:val="1"/>
+        </w:numPr>
+      </w:pPr>
+      <w:r>
+        <w:rPr>
+          <w:highlight w:val="yellow"/>
+        </w:rPr>
+        <w:t>Database-First</w:t>
+      </w:r>
+    </w:p>
+    <w:p>
+      <w:pPr>
+        <w:pStyle w:val="ListParagraph"/>
+        <w:numPr>
+          <w:ilvl w:val="3"/>
+          <w:numId w:val="1"/>
+        </w:numPr>
+      </w:pPr>
+      <w:r>
+        <w:t>This is basically the opposite of Model-First</w:t>
+      </w:r>
+    </w:p>
+    <w:p>
+      <w:pPr>
+        <w:pStyle w:val="ListParagraph"/>
+        <w:numPr>
+          <w:ilvl w:val="3"/>
+          <w:numId w:val="1"/>
+        </w:numPr>
+      </w:pPr>
+      <w:r>
+        <w:t>Here, we build the SQL scripts that are used to create the DB first, then we provide this to EF to generate the model and classes accordingly</w:t>
+      </w:r>
+    </w:p>
+    <w:p>
+      <w:pPr>
+        <w:pStyle w:val="ListParagraph"/>
+        <w:numPr>
+          <w:ilvl w:val="3"/>
+          <w:numId w:val="1"/>
+        </w:numPr>
+      </w:pPr>
+      <w:r>
+        <w:t>This is obviously good if you have an already existing DB that has data in it</w:t>
+      </w:r>
+    </w:p>
+    <w:p>
+      <w:pPr>
+        <w:pStyle w:val="ListParagraph"/>
+        <w:numPr>
+          <w:ilvl w:val="3"/>
+          <w:numId w:val="1"/>
+        </w:numPr>
+      </w:pPr>
+      <w:r>
+        <w:t>Also, you have fine control over the DB model and can avoid data loss in the case of updates</w:t>
+      </w:r>
+    </w:p>
+    <w:p>
+      <w:pPr>
+        <w:pStyle w:val="ListParagraph"/>
+        <w:numPr>
+          <w:ilvl w:val="3"/>
+          <w:numId w:val="1"/>
+        </w:numPr>
+      </w:pPr>
+      <w:r>
+        <w:lastRenderedPageBreak/>
+        <w:t>But, updating the DB directly can be tricky when you need to deal with multiple DB instances (e.g., dev, test, prod)</w:t>
+      </w:r>
+    </w:p>
+    <w:p>
+      <w:pPr>
+        <w:pStyle w:val="ListParagraph"/>
+        <w:numPr>
+          <w:ilvl w:val="3"/>
+          <w:numId w:val="1"/>
+        </w:numPr>
+      </w:pPr>
+      <w:r>
+        <w:t>Also, you won’t have control over the model classes that are auto-generated by EF (you will need to be very familiar with EF conventions to work with these classes)</w:t>
+      </w:r>
+    </w:p>
+    <w:p>
+      <w:pPr>
+        <w:pStyle w:val="ListParagraph"/>
+        <w:numPr>
+          <w:ilvl w:val="2"/>
+          <w:numId w:val="1"/>
+        </w:numPr>
+      </w:pPr>
+      <w:r>
+        <w:rPr>
+          <w:highlight w:val="yellow"/>
+        </w:rPr>
+        <w:t>Code-First</w:t>
+      </w:r>
+    </w:p>
+    <w:p>
+      <w:pPr>
+        <w:pStyle w:val="ListParagraph"/>
+        <w:numPr>
+          <w:ilvl w:val="3"/>
+          <w:numId w:val="1"/>
+        </w:numPr>
+      </w:pPr>
+      <w:r>
+        <w:t>This is EF Core’s flagship approach in all the recent versions</w:t>
+      </w:r>
+    </w:p>
+    <w:p>
+      <w:pPr>
+        <w:pStyle w:val="ListParagraph"/>
+        <w:numPr>
+          <w:ilvl w:val="3"/>
+          <w:numId w:val="1"/>
+        </w:numPr>
+      </w:pPr>
+      <w:r>
+        <w:t>Here we define the model in standard classes without the need for a design tool, XML mappings, or autogenerated code</w:t>
+      </w:r>
+    </w:p>
+    <w:p>
+      <w:pPr>
+        <w:pStyle w:val="ListParagraph"/>
+        <w:numPr>
+          <w:ilvl w:val="3"/>
+          <w:numId w:val="1"/>
+        </w:numPr>
+      </w:pPr>
+      <w:r>
+        <w:t xml:space="preserve">We give the classes to EF and it will generate the DB accordingly </w:t>
+      </w:r>
+    </w:p>
+    <w:p>
+      <w:pPr>
+        <w:pStyle w:val="ListParagraph"/>
+        <w:numPr>
+          <w:ilvl w:val="3"/>
+          <w:numId w:val="1"/>
+        </w:numPr>
+      </w:pPr>
+      <w:r>
+        <w:t>This also makes use of a fluent API that allows convention over configuration to handle most common scenarios, while still allowing for custom attribute-based implementations</w:t>
+      </w:r>
+    </w:p>
+    <w:p>
+      <w:pPr>
+        <w:pStyle w:val="ListParagraph"/>
+        <w:numPr>
+          <w:ilvl w:val="3"/>
+          <w:numId w:val="1"/>
+        </w:numPr>
+      </w:pPr>
+      <w:r>
+        <w:t>Good knowledge of C# and EF are required here though; and there is still a possibility for data loss during migrations</w:t>
+      </w:r>
+    </w:p>
+    <w:p>
+      <w:pPr>
+        <w:pStyle w:val="ListParagraph"/>
+        <w:numPr>
+          <w:ilvl w:val="0"/>
+          <w:numId w:val="1"/>
+        </w:numPr>
+      </w:pPr>
+      <w:r>
+        <w:t>Creating the Entities</w:t>
+      </w:r>
+    </w:p>
+    <w:p>
+      <w:pPr>
+        <w:pStyle w:val="ListParagraph"/>
+        <w:numPr>
+          <w:ilvl w:val="1"/>
+          <w:numId w:val="1"/>
+        </w:numPr>
+      </w:pPr>
+      <w:r>
+        <w:t>Defining the Entities</w:t>
+      </w:r>
+    </w:p>
+    <w:p>
+      <w:pPr>
+        <w:pStyle w:val="ListParagraph"/>
+        <w:numPr>
+          <w:ilvl w:val="2"/>
+          <w:numId w:val="1"/>
+        </w:numPr>
+      </w:pPr>
+      <w:r>
+        <w:t>An entity here is a class that maps to a specific DB table</w:t>
+      </w:r>
+    </w:p>
+    <w:p>
+      <w:pPr>
+        <w:pStyle w:val="ListParagraph"/>
+        <w:numPr>
+          <w:ilvl w:val="2"/>
+          <w:numId w:val="1"/>
+        </w:numPr>
+      </w:pPr>
+      <w:r>
+        <w:t>This allows us to work with data in a strongly-typed OO fashion using properties to access specific data columns</w:t>
+      </w:r>
+    </w:p>
+    <w:p>
+      <w:pPr>
+        <w:pStyle w:val="ListParagraph"/>
+        <w:numPr>
+          <w:ilvl w:val="2"/>
+          <w:numId w:val="1"/>
+        </w:numPr>
+      </w:pPr>
+      <w:r>
+        <w:t>The DBMS Server (e.g., SQL Server hosted in Azure) hosts our database; the ORM Framework (EF Core here) takes the tables from this DB and transforms them into C# classes that we can use in the backend</w:t>
+      </w:r>
+    </w:p>
+    <w:p>
+      <w:pPr>
+        <w:pStyle w:val="ListParagraph"/>
+        <w:numPr>
+          <w:ilvl w:val="2"/>
+          <w:numId w:val="1"/>
+        </w:numPr>
+      </w:pPr>
+      <w:r>
+        <w:t xml:space="preserve">We will create entities for City and Country </w:t>
+      </w:r>
+    </w:p>
+    <w:p>
+      <w:pPr>
+        <w:pStyle w:val="ListParagraph"/>
+        <w:numPr>
+          <w:ilvl w:val="2"/>
+          <w:numId w:val="1"/>
+        </w:numPr>
+      </w:pPr>
+      <w:r>
+        <w:t>The City will have a foreign key reference to the Country that it belongs to</w:t>
+      </w:r>
+    </w:p>
+    <w:p>
+      <w:pPr>
+        <w:pStyle w:val="ListParagraph"/>
+        <w:numPr>
+          <w:ilvl w:val="2"/>
+          <w:numId w:val="1"/>
+        </w:numPr>
+      </w:pPr>
+      <w:r>
+        <w:t xml:space="preserve">For this we will use several </w:t>
+      </w:r>
+      <w:r>
+        <w:rPr>
+          <w:highlight w:val="yellow"/>
+        </w:rPr>
+        <w:t>data annotations</w:t>
+      </w:r>
+    </w:p>
+    <w:p>
+      <w:pPr>
+        <w:pStyle w:val="ListParagraph"/>
+        <w:numPr>
+          <w:ilvl w:val="3"/>
+          <w:numId w:val="1"/>
+        </w:numPr>
+      </w:pPr>
+      <w:r>
+        <w:t>Required</w:t>
+      </w:r>
+    </w:p>
+    <w:p>
+      <w:pPr>
+        <w:pStyle w:val="ListParagraph"/>
+        <w:numPr>
+          <w:ilvl w:val="3"/>
+          <w:numId w:val="1"/>
+        </w:numPr>
+      </w:pPr>
+      <w:r>
+        <w:t>Key</w:t>
+      </w:r>
+    </w:p>
+    <w:p>
+      <w:pPr>
+        <w:pStyle w:val="ListParagraph"/>
+        <w:numPr>
+          <w:ilvl w:val="3"/>
+          <w:numId w:val="1"/>
+        </w:numPr>
+      </w:pPr>
+      <w:proofErr w:type="spellStart"/>
+      <w:r>
+        <w:t>ForeignKey</w:t>
+      </w:r>
+      <w:proofErr w:type="spellEnd"/>
+    </w:p>
+    <w:p>
+      <w:pPr>
+        <w:pStyle w:val="ListParagraph"/>
+        <w:numPr>
+          <w:ilvl w:val="2"/>
+          <w:numId w:val="1"/>
+        </w:numPr>
+      </w:pPr>
+      <w:r>
+        <w:t xml:space="preserve">Note that the </w:t>
+      </w:r>
+      <w:r>
+        <w:rPr>
+          <w:b/>
+          <w:bCs/>
+        </w:rPr>
+        <w:t>binding</w:t>
+      </w:r>
+      <w:r>
+        <w:t xml:space="preserve"> enforced by the </w:t>
+      </w:r>
+      <w:proofErr w:type="spellStart"/>
+      <w:r>
+        <w:t>ForeignKey</w:t>
+      </w:r>
+      <w:proofErr w:type="spellEnd"/>
+      <w:r>
+        <w:t xml:space="preserve"> attribute will be enforced via a </w:t>
+      </w:r>
+      <w:r>
+        <w:rPr>
+          <w:highlight w:val="yellow"/>
+        </w:rPr>
+        <w:t>constraint</w:t>
+      </w:r>
+      <w:r>
+        <w:t xml:space="preserve"> (as long as the DB supports it)</w:t>
+      </w:r>
+    </w:p>
+    <w:p>
+      <w:pPr>
+        <w:pStyle w:val="ListParagraph"/>
+        <w:numPr>
+          <w:ilvl w:val="1"/>
+          <w:numId w:val="1"/>
+        </w:numPr>
+      </w:pPr>
+      <w:r>
+        <w:t>Defining Relationships</w:t>
+      </w:r>
+    </w:p>
+    <w:p>
+      <w:pPr>
+        <w:pStyle w:val="ListParagraph"/>
+        <w:numPr>
+          <w:ilvl w:val="2"/>
+          <w:numId w:val="1"/>
+        </w:numPr>
+      </w:pPr>
+      <w:r>
+        <w:t>For our dataset, we will have a one-to-many relationship between the country and cities</w:t>
+      </w:r>
+    </w:p>
+    <w:p>
+      <w:pPr>
+        <w:pStyle w:val="ListParagraph"/>
+        <w:numPr>
+          <w:ilvl w:val="2"/>
+          <w:numId w:val="1"/>
+        </w:numPr>
+      </w:pPr>
+      <w:r>
+        <w:t>We will have a country property in the city entity to identify the parent country for the city</w:t>
+      </w:r>
+    </w:p>
+    <w:p>
+      <w:pPr>
+        <w:pStyle w:val="ListParagraph"/>
+        <w:numPr>
+          <w:ilvl w:val="2"/>
+          <w:numId w:val="1"/>
+        </w:numPr>
+      </w:pPr>
+      <w:r>
+        <w:t>We will have a cities property in the country to identify all the child cities that are in the country</w:t>
+      </w:r>
+    </w:p>
+    <w:p>
+      <w:pPr>
+        <w:pStyle w:val="ListParagraph"/>
+        <w:numPr>
+          <w:ilvl w:val="2"/>
+          <w:numId w:val="1"/>
+        </w:numPr>
+      </w:pPr>
+      <w:r>
+        <w:t xml:space="preserve">Note that these properties will be </w:t>
+      </w:r>
+      <w:r>
+        <w:rPr>
+          <w:b/>
+          <w:bCs/>
+        </w:rPr>
+        <w:t>virtual</w:t>
+      </w:r>
+      <w:r>
+        <w:t xml:space="preserve"> to allow for </w:t>
+      </w:r>
+      <w:r>
+        <w:rPr>
+          <w:b/>
+          <w:bCs/>
+        </w:rPr>
+        <w:t>lazy loading</w:t>
+      </w:r>
+    </w:p>
+    <w:p>
+      <w:pPr>
+        <w:pStyle w:val="ListParagraph"/>
+        <w:numPr>
+          <w:ilvl w:val="2"/>
+          <w:numId w:val="1"/>
+        </w:numPr>
+      </w:pPr>
+      <w:r>
+        <w:t>Also note that we only need a foreign key in the child entity so that we can point to the parent (we don’t need an FK/FK-list in the parent)</w:t>
+      </w:r>
     </w:p>
     <w:sectPr>
       <w:pgSz w:w="12240" w:h="15840"/>

</xml_diff>